<commit_message>
Nova versão do Relatório e Trabalho
</commit_message>
<xml_diff>
--- a/Relatório do Trabalho 1 AMMD.docx
+++ b/Relatório do Trabalho 1 AMMD.docx
@@ -814,7 +814,7 @@
           <w:szCs w:val="24"/>
           <w:rtl w:val="0"/>
         </w:rPr>
-        <w:t xml:space="preserve">Ao implementarmos, mapeamos todos os atributos para distribuição gaussiana, pois estamos classificando e é a forma mais simples para construir os modelos.</w:t>
+        <w:t xml:space="preserve">Ao implementarmos, mapeamos todos os atributos para distribuição gaussiana, pois estamos classificando e é a forma mais simples para construir os modelos. </w:t>
       </w:r>
     </w:p>
     <w:p>
@@ -846,7 +846,39 @@
           <w:szCs w:val="24"/>
           <w:rtl w:val="0"/>
         </w:rPr>
-        <w:t xml:space="preserve">Como escolhas de Representação para os modelos:</w:t>
+        <w:t xml:space="preserve">Foi usado o pickle para guardar uma instância treinada. Uma função que guarda a instância com o nome do modelo.sav no diretório modelos. Foi criada uma função que recebe o caminho até a uma instância salva e a retorna no notebook. O objetivo foi facilitar o armazenamento das instâncias.</w:t>
+      </w:r>
+    </w:p>
+    <w:p>
+      <w:pPr>
+        <w:keepNext w:val="0"/>
+        <w:keepLines w:val="0"/>
+        <w:widowControl w:val="0"/>
+        <w:pBdr>
+          <w:top w:space="0" w:sz="0" w:val="nil"/>
+          <w:left w:space="0" w:sz="0" w:val="nil"/>
+          <w:bottom w:space="0" w:sz="0" w:val="nil"/>
+          <w:right w:space="0" w:sz="0" w:val="nil"/>
+          <w:between w:space="0" w:sz="0" w:val="nil"/>
+        </w:pBdr>
+        <w:shd w:fill="auto" w:val="clear"/>
+        <w:spacing w:after="0" w:before="120" w:line="240" w:lineRule="auto"/>
+        <w:ind w:left="0" w:right="0" w:firstLine="0"/>
+        <w:jc w:val="both"/>
+        <w:rPr>
+          <w:rFonts w:ascii="Times New Roman" w:cs="Times New Roman" w:eastAsia="Times New Roman" w:hAnsi="Times New Roman"/>
+          <w:sz w:val="24"/>
+          <w:szCs w:val="24"/>
+        </w:rPr>
+      </w:pPr>
+      <w:r>
+        <w:rPr>
+          <w:rFonts w:ascii="Times New Roman" w:cs="Times New Roman" w:eastAsia="Times New Roman" w:hAnsi="Times New Roman"/>
+          <w:sz w:val="24"/>
+          <w:szCs w:val="24"/>
+          <w:rtl w:val="0"/>
+        </w:rPr>
+        <w:t xml:space="preserve">Os modelos foram exibidos como:</w:t>
       </w:r>
     </w:p>
     <w:p>
@@ -883,7 +915,27 @@
           <w:szCs w:val="24"/>
           <w:rtl w:val="0"/>
         </w:rPr>
-        <w:t xml:space="preserve">A representação do Naive bayes foi através de uma tabela com as probabilidades a priori e posteri.</w:t>
+        <w:t xml:space="preserve">A representação do Naive bayes foi através de uma tabela com as probabilidades a priori e </w:t>
+      </w:r>
+      <w:r>
+        <w:rPr>
+          <w:rFonts w:ascii="Times New Roman" w:cs="Times New Roman" w:eastAsia="Times New Roman" w:hAnsi="Times New Roman"/>
+          <w:color w:val="222222"/>
+          <w:sz w:val="24"/>
+          <w:szCs w:val="24"/>
+          <w:highlight w:val="white"/>
+          <w:rtl w:val="0"/>
+        </w:rPr>
+        <w:t xml:space="preserve">posteriori</w:t>
+      </w:r>
+      <w:r>
+        <w:rPr>
+          <w:rFonts w:ascii="Times New Roman" w:cs="Times New Roman" w:eastAsia="Times New Roman" w:hAnsi="Times New Roman"/>
+          <w:sz w:val="24"/>
+          <w:szCs w:val="24"/>
+          <w:rtl w:val="0"/>
+        </w:rPr>
+        <w:t xml:space="preserve">.</w:t>
       </w:r>
     </w:p>
     <w:p>
@@ -996,6 +1048,66 @@
         </w:rPr>
         <w:t xml:space="preserve">A representação do k-nn foi uma matriz com todos os pontos de referência que serão os vizinhos. </w:t>
       </w:r>
+    </w:p>
+    <w:p>
+      <w:pPr>
+        <w:pStyle w:val="Heading1"/>
+        <w:keepNext w:val="0"/>
+        <w:keepLines w:val="0"/>
+        <w:widowControl w:val="0"/>
+        <w:spacing w:after="0" w:before="240" w:line="240" w:lineRule="auto"/>
+        <w:rPr>
+          <w:rFonts w:ascii="Times New Roman" w:cs="Times New Roman" w:eastAsia="Times New Roman" w:hAnsi="Times New Roman"/>
+          <w:b w:val="0"/>
+          <w:sz w:val="26"/>
+          <w:szCs w:val="26"/>
+        </w:rPr>
+      </w:pPr>
+      <w:bookmarkStart w:colFirst="0" w:colLast="0" w:name="_mlax7uarsupr" w:id="0"/>
+      <w:bookmarkEnd w:id="0"/>
+      <w:r>
+        <w:rPr>
+          <w:rFonts w:ascii="Times New Roman" w:cs="Times New Roman" w:eastAsia="Times New Roman" w:hAnsi="Times New Roman"/>
+          <w:b w:val="0"/>
+          <w:sz w:val="26"/>
+          <w:szCs w:val="26"/>
+          <w:rtl w:val="0"/>
+        </w:rPr>
+        <w:t xml:space="preserve">Formato de representação dos modelos</w:t>
+      </w:r>
+    </w:p>
+    <w:p>
+      <w:pPr>
+        <w:keepNext w:val="0"/>
+        <w:keepLines w:val="0"/>
+        <w:widowControl w:val="0"/>
+        <w:pBdr>
+          <w:top w:space="0" w:sz="0" w:val="nil"/>
+          <w:left w:space="0" w:sz="0" w:val="nil"/>
+          <w:bottom w:space="0" w:sz="0" w:val="nil"/>
+          <w:right w:space="0" w:sz="0" w:val="nil"/>
+          <w:between w:space="0" w:sz="0" w:val="nil"/>
+        </w:pBdr>
+        <w:shd w:fill="auto" w:val="clear"/>
+        <w:spacing w:after="0" w:before="120" w:line="240" w:lineRule="auto"/>
+        <w:ind w:left="720" w:right="0" w:firstLine="0"/>
+        <w:jc w:val="both"/>
+        <w:rPr>
+          <w:rFonts w:ascii="Times New Roman" w:cs="Times New Roman" w:eastAsia="Times New Roman" w:hAnsi="Times New Roman"/>
+          <w:sz w:val="24"/>
+          <w:szCs w:val="24"/>
+        </w:rPr>
+      </w:pPr>
+      <w:r>
+        <w:rPr>
+          <w:rFonts w:ascii="Times New Roman" w:cs="Times New Roman" w:eastAsia="Times New Roman" w:hAnsi="Times New Roman"/>
+          <w:sz w:val="24"/>
+          <w:szCs w:val="24"/>
+          <w:highlight w:val="white"/>
+          <w:rtl w:val="0"/>
+        </w:rPr>
+        <w:t xml:space="preserve">K-nearest neighbors (KNN) utiliza uma representação baseada em instâncias, </w:t>
+      </w:r>
       <w:r>
         <w:rPr>
           <w:rtl w:val="0"/>
@@ -1375,21 +1487,60 @@
     </w:p>
     <w:p>
       <w:pPr>
-        <w:rPr>
-          <w:rFonts w:ascii="Times New Roman" w:cs="Times New Roman" w:eastAsia="Times New Roman" w:hAnsi="Times New Roman"/>
-          <w:sz w:val="24"/>
-          <w:szCs w:val="24"/>
-        </w:rPr>
-      </w:pPr>
-      <w:r>
-        <w:rPr>
-          <w:rFonts w:ascii="Times New Roman" w:cs="Times New Roman" w:eastAsia="Times New Roman" w:hAnsi="Times New Roman"/>
-          <w:sz w:val="24"/>
-          <w:szCs w:val="24"/>
-          <w:rtl w:val="0"/>
-        </w:rPr>
-        <w:t xml:space="preserve"> </w:t>
-      </w:r>
+        <w:numPr>
+          <w:ilvl w:val="0"/>
+          <w:numId w:val="4"/>
+        </w:numPr>
+        <w:ind w:left="720" w:hanging="360"/>
+        <w:rPr>
+          <w:rFonts w:ascii="Times New Roman" w:cs="Times New Roman" w:eastAsia="Times New Roman" w:hAnsi="Times New Roman"/>
+          <w:sz w:val="24"/>
+          <w:szCs w:val="24"/>
+          <w:u w:val="none"/>
+        </w:rPr>
+      </w:pPr>
+      <w:r>
+        <w:rPr>
+          <w:rFonts w:ascii="Times New Roman" w:cs="Times New Roman" w:eastAsia="Times New Roman" w:hAnsi="Times New Roman"/>
+          <w:sz w:val="24"/>
+          <w:szCs w:val="24"/>
+          <w:rtl w:val="0"/>
+        </w:rPr>
+        <w:t xml:space="preserve">Treinar a instância através do método fit.</w:t>
+      </w:r>
+    </w:p>
+    <w:p>
+      <w:pPr>
+        <w:numPr>
+          <w:ilvl w:val="0"/>
+          <w:numId w:val="4"/>
+        </w:numPr>
+        <w:ind w:left="720" w:hanging="360"/>
+        <w:rPr>
+          <w:rFonts w:ascii="Times New Roman" w:cs="Times New Roman" w:eastAsia="Times New Roman" w:hAnsi="Times New Roman"/>
+          <w:sz w:val="24"/>
+          <w:szCs w:val="24"/>
+          <w:u w:val="none"/>
+        </w:rPr>
+      </w:pPr>
+      <w:r>
+        <w:rPr>
+          <w:rFonts w:ascii="Times New Roman" w:cs="Times New Roman" w:eastAsia="Times New Roman" w:hAnsi="Times New Roman"/>
+          <w:sz w:val="24"/>
+          <w:szCs w:val="24"/>
+          <w:rtl w:val="0"/>
+        </w:rPr>
+        <w:t xml:space="preserve">Após o treino, será possível usar o método predict recebe uma lista de exemplos não catalogados e as cataloga.</w:t>
+      </w:r>
+    </w:p>
+    <w:p>
+      <w:pPr>
+        <w:rPr>
+          <w:rFonts w:ascii="Times New Roman" w:cs="Times New Roman" w:eastAsia="Times New Roman" w:hAnsi="Times New Roman"/>
+          <w:sz w:val="24"/>
+          <w:szCs w:val="24"/>
+        </w:rPr>
+      </w:pPr>
       <w:r>
         <w:rPr>
           <w:rtl w:val="0"/>
@@ -1587,6 +1738,35 @@
           <w:rtl w:val="0"/>
         </w:rPr>
         <w:t xml:space="preserve">], 2017. Disponível em: https://medium.com/machine-learning-beyond-deep-learning/%C3%A1rvores-de-decis%C3%A3o-3f52f6420b69. Acesso em: 11 jun. 2019.</w:t>
+      </w:r>
+    </w:p>
+    <w:p>
+      <w:pPr>
+        <w:keepNext w:val="0"/>
+        <w:keepLines w:val="0"/>
+        <w:widowControl w:val="0"/>
+        <w:pBdr>
+          <w:top w:space="0" w:sz="0" w:val="nil"/>
+          <w:left w:space="0" w:sz="0" w:val="nil"/>
+          <w:bottom w:space="0" w:sz="0" w:val="nil"/>
+          <w:right w:space="0" w:sz="0" w:val="nil"/>
+          <w:between w:space="0" w:sz="0" w:val="nil"/>
+        </w:pBdr>
+        <w:shd w:fill="auto" w:val="clear"/>
+        <w:spacing w:after="0" w:before="120" w:line="240" w:lineRule="auto"/>
+        <w:ind w:left="284" w:right="0" w:hanging="284"/>
+        <w:jc w:val="both"/>
+        <w:rPr>
+          <w:rFonts w:ascii="Times New Roman" w:cs="Times New Roman" w:eastAsia="Times New Roman" w:hAnsi="Times New Roman"/>
+          <w:sz w:val="24"/>
+          <w:szCs w:val="24"/>
+          <w:highlight w:val="white"/>
+        </w:rPr>
+      </w:pPr>
+      <w:r>
+        <w:rPr>
+          <w:rtl w:val="0"/>
+        </w:rPr>
       </w:r>
     </w:p>
     <w:p>

</xml_diff>